<commit_message>
Revert "use case save"
This reverts commit 5be700853c7c86f8d27c1c0561114aca711c8ad8.
</commit_message>
<xml_diff>
--- a/Documentation/CPW_WeedsTrtment_WebMap_UseCases.docx
+++ b/Documentation/CPW_WeedsTrtment_WebMap_UseCases.docx
@@ -3,8 +3,6 @@
 <w:document xmlns:wpc="http://schemas.microsoft.com/office/word/2010/wordprocessingCanvas" xmlns:cx="http://schemas.microsoft.com/office/drawing/2014/chartex" xmlns:cx1="http://schemas.microsoft.com/office/drawing/2015/9/8/chartex" xmlns:cx2="http://schemas.microsoft.com/office/drawing/2015/10/21/chartex" xmlns:cx3="http://schemas.microsoft.com/office/drawing/2016/5/9/chartex" xmlns:cx4="http://schemas.microsoft.com/office/drawing/2016/5/10/chartex" xmlns:cx5="http://schemas.microsoft.com/office/drawing/2016/5/11/chartex" xmlns:cx6="http://schemas.microsoft.com/office/drawing/2016/5/12/chartex" xmlns:cx7="http://schemas.microsoft.com/office/drawing/2016/5/13/chartex" xmlns:cx8="http://schemas.microsoft.com/office/drawing/2016/5/14/chartex" xmlns:mc="http://schemas.openxmlformats.org/markup-compatibility/2006" xmlns:aink="http://schemas.microsoft.com/office/drawing/2016/ink" xmlns:am3d="http://schemas.microsoft.com/office/drawing/2017/model3d" xmlns:o="urn:schemas-microsoft-com:office:office" xmlns:r="http://schemas.openxmlformats.org/officeDocument/2006/relationships" xmlns:m="http://schemas.openxmlformats.org/officeDocument/2006/math" xmlns:v="urn:schemas-microsoft-com:vml" xmlns:wp14="http://schemas.microsoft.com/office/word/2010/wordprocessingDrawing" xmlns:wp="http://schemas.openxmlformats.org/drawingml/2006/wordprocessingDrawing" xmlns:w10="urn:schemas-microsoft-com:office:word" xmlns:w="http://schemas.openxmlformats.org/wordprocessingml/2006/main" xmlns:w14="http://schemas.microsoft.com/office/word/2010/wordml" xmlns:w15="http://schemas.microsoft.com/office/word/2012/wordml" xmlns:w16cid="http://schemas.microsoft.com/office/word/2016/wordml/cid" xmlns:w16se="http://schemas.microsoft.com/office/word/2015/wordml/symex" xmlns:wpg="http://schemas.microsoft.com/office/word/2010/wordprocessingGroup" xmlns:wpi="http://schemas.microsoft.com/office/word/2010/wordprocessingInk" xmlns:wne="http://schemas.microsoft.com/office/word/2006/wordml" xmlns:wps="http://schemas.microsoft.com/office/word/2010/wordprocessingShape" mc:Ignorable="w14 w15 w16se w16cid wp14">
   <w:body>
     <w:p>
-      <w:bookmarkStart w:id="0" w:name="_GoBack"/>
-      <w:bookmarkEnd w:id="0"/>
       <w:r>
         <w:t>Steve Williams</w:t>
       </w:r>
@@ -35,13 +33,7 @@
         <w:rPr>
           <w:u w:val="single"/>
         </w:rPr>
-        <w:t>Uses Case</w:t>
-      </w:r>
-      <w:r>
-        <w:rPr>
-          <w:u w:val="single"/>
-        </w:rPr>
-        <w:t xml:space="preserve"> 1:</w:t>
+        <w:t>Uses Cases</w:t>
       </w:r>
     </w:p>
     <w:p/>
@@ -76,55 +68,76 @@
         </w:numPr>
       </w:pPr>
       <w:r>
-        <w:t>Park Name</w:t>
-      </w:r>
-    </w:p>
-    <w:p>
-      <w:pPr>
-        <w:pStyle w:val="ListParagraph"/>
-        <w:numPr>
-          <w:ilvl w:val="1"/>
-          <w:numId w:val="1"/>
-        </w:numPr>
-      </w:pPr>
-      <w:r>
-        <w:t>Year: of application</w:t>
-      </w:r>
-    </w:p>
-    <w:p>
-      <w:pPr>
-        <w:pStyle w:val="ListParagraph"/>
-        <w:numPr>
-          <w:ilvl w:val="1"/>
-          <w:numId w:val="1"/>
-        </w:numPr>
-      </w:pPr>
-      <w:r>
-        <w:t>Month: of application</w:t>
-      </w:r>
-    </w:p>
-    <w:p>
-      <w:pPr>
-        <w:pStyle w:val="ListParagraph"/>
-        <w:numPr>
-          <w:ilvl w:val="1"/>
-          <w:numId w:val="1"/>
-        </w:numPr>
-      </w:pPr>
-      <w:r>
-        <w:t>Day: of application</w:t>
-      </w:r>
-    </w:p>
-    <w:p>
-      <w:pPr>
-        <w:pStyle w:val="ListParagraph"/>
-        <w:numPr>
-          <w:ilvl w:val="1"/>
-          <w:numId w:val="1"/>
-        </w:numPr>
-      </w:pPr>
-      <w:r>
-        <w:t>Applicator Name</w:t>
+        <w:t>Park</w:t>
+      </w:r>
+      <w:r>
+        <w:t xml:space="preserve"> </w:t>
+      </w:r>
+      <w:r>
+        <w:t>Name</w:t>
+      </w:r>
+    </w:p>
+    <w:p>
+      <w:pPr>
+        <w:pStyle w:val="ListParagraph"/>
+        <w:numPr>
+          <w:ilvl w:val="1"/>
+          <w:numId w:val="1"/>
+        </w:numPr>
+      </w:pPr>
+      <w:r>
+        <w:t>Year</w:t>
+      </w:r>
+      <w:r>
+        <w:t>: of application</w:t>
+      </w:r>
+    </w:p>
+    <w:p>
+      <w:pPr>
+        <w:pStyle w:val="ListParagraph"/>
+        <w:numPr>
+          <w:ilvl w:val="1"/>
+          <w:numId w:val="1"/>
+        </w:numPr>
+      </w:pPr>
+      <w:r>
+        <w:t>Month</w:t>
+      </w:r>
+      <w:r>
+        <w:t>: of application</w:t>
+      </w:r>
+    </w:p>
+    <w:p>
+      <w:pPr>
+        <w:pStyle w:val="ListParagraph"/>
+        <w:numPr>
+          <w:ilvl w:val="1"/>
+          <w:numId w:val="1"/>
+        </w:numPr>
+      </w:pPr>
+      <w:r>
+        <w:t>Day</w:t>
+      </w:r>
+      <w:r>
+        <w:t>: of application</w:t>
+      </w:r>
+    </w:p>
+    <w:p>
+      <w:pPr>
+        <w:pStyle w:val="ListParagraph"/>
+        <w:numPr>
+          <w:ilvl w:val="1"/>
+          <w:numId w:val="1"/>
+        </w:numPr>
+      </w:pPr>
+      <w:r>
+        <w:t>Applicator</w:t>
+      </w:r>
+      <w:r>
+        <w:t xml:space="preserve"> </w:t>
+      </w:r>
+      <w:r>
+        <w:t>Name</w:t>
       </w:r>
     </w:p>
     <w:p>
@@ -301,7 +314,10 @@
         </w:numPr>
       </w:pPr>
       <w:r>
-        <w:t xml:space="preserve">Primary Herbicide </w:t>
+        <w:t>Primary Herbicide</w:t>
+      </w:r>
+      <w:r>
+        <w:t xml:space="preserve"> </w:t>
       </w:r>
       <w:r>
         <w:t xml:space="preserve">Brand </w:t>
@@ -319,7 +335,10 @@
         </w:numPr>
       </w:pPr>
       <w:r>
-        <w:t xml:space="preserve">Primary Herbicide Chemical </w:t>
+        <w:t>Primary Herbicide Chemical</w:t>
+      </w:r>
+      <w:r>
+        <w:t xml:space="preserve"> </w:t>
       </w:r>
       <w:r>
         <w:t>Oz</w:t>
@@ -340,47 +359,53 @@
         </w:numPr>
       </w:pPr>
       <w:r>
+        <w:t>Secondary</w:t>
+      </w:r>
+      <w:r>
+        <w:t xml:space="preserve"> Herbicide Chemical</w:t>
+      </w:r>
+      <w:r>
+        <w:t xml:space="preserve"> </w:t>
+      </w:r>
+    </w:p>
+    <w:p>
+      <w:pPr>
+        <w:pStyle w:val="ListParagraph"/>
+        <w:numPr>
+          <w:ilvl w:val="1"/>
+          <w:numId w:val="1"/>
+        </w:numPr>
+      </w:pPr>
+      <w:r>
+        <w:t>Secondary</w:t>
+      </w:r>
+      <w:r>
+        <w:t xml:space="preserve"> Herbicide</w:t>
+      </w:r>
+      <w:r>
+        <w:t xml:space="preserve"> </w:t>
+      </w:r>
+      <w:r>
+        <w:t>Brand</w:t>
+      </w:r>
+      <w:r>
+        <w:t xml:space="preserve"> Name</w:t>
+      </w:r>
+    </w:p>
+    <w:p>
+      <w:pPr>
+        <w:pStyle w:val="ListParagraph"/>
+        <w:numPr>
+          <w:ilvl w:val="1"/>
+          <w:numId w:val="1"/>
+        </w:numPr>
+      </w:pPr>
+      <w:r>
         <w:t>Secondary Herbicide Chemical</w:t>
       </w:r>
       <w:r>
         <w:t xml:space="preserve"> </w:t>
       </w:r>
-    </w:p>
-    <w:p>
-      <w:pPr>
-        <w:pStyle w:val="ListParagraph"/>
-        <w:numPr>
-          <w:ilvl w:val="1"/>
-          <w:numId w:val="1"/>
-        </w:numPr>
-      </w:pPr>
-      <w:r>
-        <w:t>Secondary</w:t>
-      </w:r>
-      <w:r>
-        <w:t xml:space="preserve"> Herbicide </w:t>
-      </w:r>
-      <w:r>
-        <w:t>Brand</w:t>
-      </w:r>
-      <w:r>
-        <w:t xml:space="preserve"> Name</w:t>
-      </w:r>
-    </w:p>
-    <w:p>
-      <w:pPr>
-        <w:pStyle w:val="ListParagraph"/>
-        <w:numPr>
-          <w:ilvl w:val="1"/>
-          <w:numId w:val="1"/>
-        </w:numPr>
-      </w:pPr>
-      <w:r>
-        <w:t>Secondary Herbicide Chemical</w:t>
-      </w:r>
-      <w:r>
-        <w:t xml:space="preserve"> </w:t>
-      </w:r>
       <w:r>
         <w:t>Oz</w:t>
       </w:r>
@@ -485,7 +510,19 @@
         </w:numPr>
       </w:pPr>
       <w:r>
-        <w:t>Draw new weed treatment area polygons and input attribute information which will update a web service hosted by the CPW Resource Stewardship office.</w:t>
+        <w:t xml:space="preserve">Draw new </w:t>
+      </w:r>
+      <w:r>
+        <w:t xml:space="preserve">weed treatment area polygons and </w:t>
+      </w:r>
+      <w:r>
+        <w:t xml:space="preserve">input attribute </w:t>
+      </w:r>
+      <w:r>
+        <w:t>information</w:t>
+      </w:r>
+      <w:r>
+        <w:t xml:space="preserve"> which will update a web service hosted by the CPW Resource Stewardship office.</w:t>
       </w:r>
     </w:p>
     <w:p>
@@ -861,6 +898,8 @@
       <w:r>
         <w:t>the web map over time or continue to be maintained by the parks.</w:t>
       </w:r>
+      <w:bookmarkStart w:id="0" w:name="_GoBack"/>
+      <w:bookmarkEnd w:id="0"/>
     </w:p>
     <w:sectPr>
       <w:pgSz w:w="12240" w:h="15840"/>

</xml_diff>

<commit_message>
Revert "Revert "use case save""
This reverts commit 4e0c06e2da25cd51f1b0a4799e7e3a3d18746e96.
</commit_message>
<xml_diff>
--- a/Documentation/CPW_WeedsTrtment_WebMap_UseCases.docx
+++ b/Documentation/CPW_WeedsTrtment_WebMap_UseCases.docx
@@ -3,6 +3,8 @@
 <w:document xmlns:wpc="http://schemas.microsoft.com/office/word/2010/wordprocessingCanvas" xmlns:cx="http://schemas.microsoft.com/office/drawing/2014/chartex" xmlns:cx1="http://schemas.microsoft.com/office/drawing/2015/9/8/chartex" xmlns:cx2="http://schemas.microsoft.com/office/drawing/2015/10/21/chartex" xmlns:cx3="http://schemas.microsoft.com/office/drawing/2016/5/9/chartex" xmlns:cx4="http://schemas.microsoft.com/office/drawing/2016/5/10/chartex" xmlns:cx5="http://schemas.microsoft.com/office/drawing/2016/5/11/chartex" xmlns:cx6="http://schemas.microsoft.com/office/drawing/2016/5/12/chartex" xmlns:cx7="http://schemas.microsoft.com/office/drawing/2016/5/13/chartex" xmlns:cx8="http://schemas.microsoft.com/office/drawing/2016/5/14/chartex" xmlns:mc="http://schemas.openxmlformats.org/markup-compatibility/2006" xmlns:aink="http://schemas.microsoft.com/office/drawing/2016/ink" xmlns:am3d="http://schemas.microsoft.com/office/drawing/2017/model3d" xmlns:o="urn:schemas-microsoft-com:office:office" xmlns:r="http://schemas.openxmlformats.org/officeDocument/2006/relationships" xmlns:m="http://schemas.openxmlformats.org/officeDocument/2006/math" xmlns:v="urn:schemas-microsoft-com:vml" xmlns:wp14="http://schemas.microsoft.com/office/word/2010/wordprocessingDrawing" xmlns:wp="http://schemas.openxmlformats.org/drawingml/2006/wordprocessingDrawing" xmlns:w10="urn:schemas-microsoft-com:office:word" xmlns:w="http://schemas.openxmlformats.org/wordprocessingml/2006/main" xmlns:w14="http://schemas.microsoft.com/office/word/2010/wordml" xmlns:w15="http://schemas.microsoft.com/office/word/2012/wordml" xmlns:w16cid="http://schemas.microsoft.com/office/word/2016/wordml/cid" xmlns:w16se="http://schemas.microsoft.com/office/word/2015/wordml/symex" xmlns:wpg="http://schemas.microsoft.com/office/word/2010/wordprocessingGroup" xmlns:wpi="http://schemas.microsoft.com/office/word/2010/wordprocessingInk" xmlns:wne="http://schemas.microsoft.com/office/word/2006/wordml" xmlns:wps="http://schemas.microsoft.com/office/word/2010/wordprocessingShape" mc:Ignorable="w14 w15 w16se w16cid wp14">
   <w:body>
     <w:p>
+      <w:bookmarkStart w:id="0" w:name="_GoBack"/>
+      <w:bookmarkEnd w:id="0"/>
       <w:r>
         <w:t>Steve Williams</w:t>
       </w:r>
@@ -33,7 +35,13 @@
         <w:rPr>
           <w:u w:val="single"/>
         </w:rPr>
-        <w:t>Uses Cases</w:t>
+        <w:t>Uses Case</w:t>
+      </w:r>
+      <w:r>
+        <w:rPr>
+          <w:u w:val="single"/>
+        </w:rPr>
+        <w:t xml:space="preserve"> 1:</w:t>
       </w:r>
     </w:p>
     <w:p/>
@@ -68,10 +76,235 @@
         </w:numPr>
       </w:pPr>
       <w:r>
-        <w:t>Park</w:t>
-      </w:r>
-      <w:r>
-        <w:t xml:space="preserve"> </w:t>
+        <w:t>Park Name</w:t>
+      </w:r>
+    </w:p>
+    <w:p>
+      <w:pPr>
+        <w:pStyle w:val="ListParagraph"/>
+        <w:numPr>
+          <w:ilvl w:val="1"/>
+          <w:numId w:val="1"/>
+        </w:numPr>
+      </w:pPr>
+      <w:r>
+        <w:t>Year: of application</w:t>
+      </w:r>
+    </w:p>
+    <w:p>
+      <w:pPr>
+        <w:pStyle w:val="ListParagraph"/>
+        <w:numPr>
+          <w:ilvl w:val="1"/>
+          <w:numId w:val="1"/>
+        </w:numPr>
+      </w:pPr>
+      <w:r>
+        <w:t>Month: of application</w:t>
+      </w:r>
+    </w:p>
+    <w:p>
+      <w:pPr>
+        <w:pStyle w:val="ListParagraph"/>
+        <w:numPr>
+          <w:ilvl w:val="1"/>
+          <w:numId w:val="1"/>
+        </w:numPr>
+      </w:pPr>
+      <w:r>
+        <w:t>Day: of application</w:t>
+      </w:r>
+    </w:p>
+    <w:p>
+      <w:pPr>
+        <w:pStyle w:val="ListParagraph"/>
+        <w:numPr>
+          <w:ilvl w:val="1"/>
+          <w:numId w:val="1"/>
+        </w:numPr>
+      </w:pPr>
+      <w:r>
+        <w:t>Applicator Name</w:t>
+      </w:r>
+    </w:p>
+    <w:p>
+      <w:pPr>
+        <w:pStyle w:val="ListParagraph"/>
+        <w:numPr>
+          <w:ilvl w:val="1"/>
+          <w:numId w:val="1"/>
+        </w:numPr>
+      </w:pPr>
+      <w:r>
+        <w:t>Contractor</w:t>
+      </w:r>
+      <w:r>
+        <w:t xml:space="preserve"> </w:t>
+      </w:r>
+    </w:p>
+    <w:p>
+      <w:pPr>
+        <w:pStyle w:val="ListParagraph"/>
+        <w:numPr>
+          <w:ilvl w:val="1"/>
+          <w:numId w:val="1"/>
+        </w:numPr>
+      </w:pPr>
+      <w:r>
+        <w:t>Contractor</w:t>
+      </w:r>
+      <w:r>
+        <w:t xml:space="preserve"> </w:t>
+      </w:r>
+    </w:p>
+    <w:p>
+      <w:pPr>
+        <w:pStyle w:val="ListParagraph"/>
+        <w:numPr>
+          <w:ilvl w:val="1"/>
+          <w:numId w:val="1"/>
+        </w:numPr>
+      </w:pPr>
+      <w:r>
+        <w:t>Contractor</w:t>
+      </w:r>
+      <w:r>
+        <w:t xml:space="preserve"> </w:t>
+      </w:r>
+      <w:r>
+        <w:t xml:space="preserve">Email </w:t>
+      </w:r>
+    </w:p>
+    <w:p>
+      <w:pPr>
+        <w:pStyle w:val="ListParagraph"/>
+        <w:numPr>
+          <w:ilvl w:val="1"/>
+          <w:numId w:val="1"/>
+        </w:numPr>
+      </w:pPr>
+      <w:r>
+        <w:t>Contractor</w:t>
+      </w:r>
+      <w:r>
+        <w:t xml:space="preserve"> </w:t>
+      </w:r>
+      <w:r>
+        <w:t xml:space="preserve">Phone </w:t>
+      </w:r>
+    </w:p>
+    <w:p>
+      <w:pPr>
+        <w:pStyle w:val="ListParagraph"/>
+        <w:numPr>
+          <w:ilvl w:val="1"/>
+          <w:numId w:val="1"/>
+        </w:numPr>
+      </w:pPr>
+      <w:r>
+        <w:t>Treatment</w:t>
+      </w:r>
+      <w:r>
+        <w:t xml:space="preserve"> </w:t>
+      </w:r>
+      <w:r>
+        <w:t xml:space="preserve">Method </w:t>
+      </w:r>
+    </w:p>
+    <w:p>
+      <w:pPr>
+        <w:pStyle w:val="ListParagraph"/>
+        <w:numPr>
+          <w:ilvl w:val="1"/>
+          <w:numId w:val="1"/>
+        </w:numPr>
+      </w:pPr>
+      <w:r>
+        <w:t>Target</w:t>
+      </w:r>
+      <w:r>
+        <w:t xml:space="preserve"> </w:t>
+      </w:r>
+      <w:r>
+        <w:t>Species</w:t>
+      </w:r>
+    </w:p>
+    <w:p>
+      <w:pPr>
+        <w:pStyle w:val="ListParagraph"/>
+        <w:numPr>
+          <w:ilvl w:val="1"/>
+          <w:numId w:val="1"/>
+        </w:numPr>
+      </w:pPr>
+      <w:r>
+        <w:t>Application</w:t>
+      </w:r>
+      <w:r>
+        <w:t xml:space="preserve"> </w:t>
+      </w:r>
+      <w:r>
+        <w:t xml:space="preserve">Pattern </w:t>
+      </w:r>
+    </w:p>
+    <w:p>
+      <w:pPr>
+        <w:pStyle w:val="ListParagraph"/>
+        <w:numPr>
+          <w:ilvl w:val="1"/>
+          <w:numId w:val="1"/>
+        </w:numPr>
+      </w:pPr>
+      <w:r>
+        <w:t>Equipment</w:t>
+      </w:r>
+      <w:r>
+        <w:t xml:space="preserve"> </w:t>
+      </w:r>
+      <w:r>
+        <w:t xml:space="preserve">Used </w:t>
+      </w:r>
+    </w:p>
+    <w:p>
+      <w:pPr>
+        <w:pStyle w:val="ListParagraph"/>
+        <w:numPr>
+          <w:ilvl w:val="1"/>
+          <w:numId w:val="1"/>
+        </w:numPr>
+      </w:pPr>
+      <w:r>
+        <w:t xml:space="preserve">Primary </w:t>
+      </w:r>
+      <w:r>
+        <w:t>Herb</w:t>
+      </w:r>
+      <w:r>
+        <w:t xml:space="preserve">icide </w:t>
+      </w:r>
+      <w:r>
+        <w:t>Chem</w:t>
+      </w:r>
+      <w:r>
+        <w:t>ical</w:t>
+      </w:r>
+      <w:r>
+        <w:t xml:space="preserve"> </w:t>
+      </w:r>
+    </w:p>
+    <w:p>
+      <w:pPr>
+        <w:pStyle w:val="ListParagraph"/>
+        <w:numPr>
+          <w:ilvl w:val="1"/>
+          <w:numId w:val="1"/>
+        </w:numPr>
+      </w:pPr>
+      <w:r>
+        <w:t xml:space="preserve">Primary Herbicide </w:t>
+      </w:r>
+      <w:r>
+        <w:t xml:space="preserve">Brand </w:t>
       </w:r>
       <w:r>
         <w:t>Name</w:t>
@@ -86,259 +319,7 @@
         </w:numPr>
       </w:pPr>
       <w:r>
-        <w:t>Year</w:t>
-      </w:r>
-      <w:r>
-        <w:t>: of application</w:t>
-      </w:r>
-    </w:p>
-    <w:p>
-      <w:pPr>
-        <w:pStyle w:val="ListParagraph"/>
-        <w:numPr>
-          <w:ilvl w:val="1"/>
-          <w:numId w:val="1"/>
-        </w:numPr>
-      </w:pPr>
-      <w:r>
-        <w:t>Month</w:t>
-      </w:r>
-      <w:r>
-        <w:t>: of application</w:t>
-      </w:r>
-    </w:p>
-    <w:p>
-      <w:pPr>
-        <w:pStyle w:val="ListParagraph"/>
-        <w:numPr>
-          <w:ilvl w:val="1"/>
-          <w:numId w:val="1"/>
-        </w:numPr>
-      </w:pPr>
-      <w:r>
-        <w:t>Day</w:t>
-      </w:r>
-      <w:r>
-        <w:t>: of application</w:t>
-      </w:r>
-    </w:p>
-    <w:p>
-      <w:pPr>
-        <w:pStyle w:val="ListParagraph"/>
-        <w:numPr>
-          <w:ilvl w:val="1"/>
-          <w:numId w:val="1"/>
-        </w:numPr>
-      </w:pPr>
-      <w:r>
-        <w:t>Applicator</w:t>
-      </w:r>
-      <w:r>
-        <w:t xml:space="preserve"> </w:t>
-      </w:r>
-      <w:r>
-        <w:t>Name</w:t>
-      </w:r>
-    </w:p>
-    <w:p>
-      <w:pPr>
-        <w:pStyle w:val="ListParagraph"/>
-        <w:numPr>
-          <w:ilvl w:val="1"/>
-          <w:numId w:val="1"/>
-        </w:numPr>
-      </w:pPr>
-      <w:r>
-        <w:t>Contractor</w:t>
-      </w:r>
-      <w:r>
-        <w:t xml:space="preserve"> </w:t>
-      </w:r>
-    </w:p>
-    <w:p>
-      <w:pPr>
-        <w:pStyle w:val="ListParagraph"/>
-        <w:numPr>
-          <w:ilvl w:val="1"/>
-          <w:numId w:val="1"/>
-        </w:numPr>
-      </w:pPr>
-      <w:r>
-        <w:t>Contractor</w:t>
-      </w:r>
-      <w:r>
-        <w:t xml:space="preserve"> </w:t>
-      </w:r>
-    </w:p>
-    <w:p>
-      <w:pPr>
-        <w:pStyle w:val="ListParagraph"/>
-        <w:numPr>
-          <w:ilvl w:val="1"/>
-          <w:numId w:val="1"/>
-        </w:numPr>
-      </w:pPr>
-      <w:r>
-        <w:t>Contractor</w:t>
-      </w:r>
-      <w:r>
-        <w:t xml:space="preserve"> </w:t>
-      </w:r>
-      <w:r>
-        <w:t xml:space="preserve">Email </w:t>
-      </w:r>
-    </w:p>
-    <w:p>
-      <w:pPr>
-        <w:pStyle w:val="ListParagraph"/>
-        <w:numPr>
-          <w:ilvl w:val="1"/>
-          <w:numId w:val="1"/>
-        </w:numPr>
-      </w:pPr>
-      <w:r>
-        <w:t>Contractor</w:t>
-      </w:r>
-      <w:r>
-        <w:t xml:space="preserve"> </w:t>
-      </w:r>
-      <w:r>
-        <w:t xml:space="preserve">Phone </w:t>
-      </w:r>
-    </w:p>
-    <w:p>
-      <w:pPr>
-        <w:pStyle w:val="ListParagraph"/>
-        <w:numPr>
-          <w:ilvl w:val="1"/>
-          <w:numId w:val="1"/>
-        </w:numPr>
-      </w:pPr>
-      <w:r>
-        <w:t>Treatment</w:t>
-      </w:r>
-      <w:r>
-        <w:t xml:space="preserve"> </w:t>
-      </w:r>
-      <w:r>
-        <w:t xml:space="preserve">Method </w:t>
-      </w:r>
-    </w:p>
-    <w:p>
-      <w:pPr>
-        <w:pStyle w:val="ListParagraph"/>
-        <w:numPr>
-          <w:ilvl w:val="1"/>
-          <w:numId w:val="1"/>
-        </w:numPr>
-      </w:pPr>
-      <w:r>
-        <w:t>Target</w:t>
-      </w:r>
-      <w:r>
-        <w:t xml:space="preserve"> </w:t>
-      </w:r>
-      <w:r>
-        <w:t>Species</w:t>
-      </w:r>
-    </w:p>
-    <w:p>
-      <w:pPr>
-        <w:pStyle w:val="ListParagraph"/>
-        <w:numPr>
-          <w:ilvl w:val="1"/>
-          <w:numId w:val="1"/>
-        </w:numPr>
-      </w:pPr>
-      <w:r>
-        <w:t>Application</w:t>
-      </w:r>
-      <w:r>
-        <w:t xml:space="preserve"> </w:t>
-      </w:r>
-      <w:r>
-        <w:t xml:space="preserve">Pattern </w:t>
-      </w:r>
-    </w:p>
-    <w:p>
-      <w:pPr>
-        <w:pStyle w:val="ListParagraph"/>
-        <w:numPr>
-          <w:ilvl w:val="1"/>
-          <w:numId w:val="1"/>
-        </w:numPr>
-      </w:pPr>
-      <w:r>
-        <w:t>Equipment</w:t>
-      </w:r>
-      <w:r>
-        <w:t xml:space="preserve"> </w:t>
-      </w:r>
-      <w:r>
-        <w:t xml:space="preserve">Used </w:t>
-      </w:r>
-    </w:p>
-    <w:p>
-      <w:pPr>
-        <w:pStyle w:val="ListParagraph"/>
-        <w:numPr>
-          <w:ilvl w:val="1"/>
-          <w:numId w:val="1"/>
-        </w:numPr>
-      </w:pPr>
-      <w:r>
-        <w:t xml:space="preserve">Primary </w:t>
-      </w:r>
-      <w:r>
-        <w:t>Herb</w:t>
-      </w:r>
-      <w:r>
-        <w:t xml:space="preserve">icide </w:t>
-      </w:r>
-      <w:r>
-        <w:t>Chem</w:t>
-      </w:r>
-      <w:r>
-        <w:t>ical</w:t>
-      </w:r>
-      <w:r>
-        <w:t xml:space="preserve"> </w:t>
-      </w:r>
-    </w:p>
-    <w:p>
-      <w:pPr>
-        <w:pStyle w:val="ListParagraph"/>
-        <w:numPr>
-          <w:ilvl w:val="1"/>
-          <w:numId w:val="1"/>
-        </w:numPr>
-      </w:pPr>
-      <w:r>
-        <w:t>Primary Herbicide</w:t>
-      </w:r>
-      <w:r>
-        <w:t xml:space="preserve"> </w:t>
-      </w:r>
-      <w:r>
-        <w:t xml:space="preserve">Brand </w:t>
-      </w:r>
-      <w:r>
-        <w:t>Name</w:t>
-      </w:r>
-    </w:p>
-    <w:p>
-      <w:pPr>
-        <w:pStyle w:val="ListParagraph"/>
-        <w:numPr>
-          <w:ilvl w:val="1"/>
-          <w:numId w:val="1"/>
-        </w:numPr>
-      </w:pPr>
-      <w:r>
-        <w:t>Primary Herbicide Chemical</w:t>
-      </w:r>
-      <w:r>
-        <w:t xml:space="preserve"> </w:t>
+        <w:t xml:space="preserve">Primary Herbicide Chemical </w:t>
       </w:r>
       <w:r>
         <w:t>Oz</w:t>
@@ -359,31 +340,25 @@
         </w:numPr>
       </w:pPr>
       <w:r>
+        <w:t>Secondary Herbicide Chemical</w:t>
+      </w:r>
+      <w:r>
+        <w:t xml:space="preserve"> </w:t>
+      </w:r>
+    </w:p>
+    <w:p>
+      <w:pPr>
+        <w:pStyle w:val="ListParagraph"/>
+        <w:numPr>
+          <w:ilvl w:val="1"/>
+          <w:numId w:val="1"/>
+        </w:numPr>
+      </w:pPr>
+      <w:r>
         <w:t>Secondary</w:t>
       </w:r>
       <w:r>
-        <w:t xml:space="preserve"> Herbicide Chemical</w:t>
-      </w:r>
-      <w:r>
-        <w:t xml:space="preserve"> </w:t>
-      </w:r>
-    </w:p>
-    <w:p>
-      <w:pPr>
-        <w:pStyle w:val="ListParagraph"/>
-        <w:numPr>
-          <w:ilvl w:val="1"/>
-          <w:numId w:val="1"/>
-        </w:numPr>
-      </w:pPr>
-      <w:r>
-        <w:t>Secondary</w:t>
-      </w:r>
-      <w:r>
-        <w:t xml:space="preserve"> Herbicide</w:t>
-      </w:r>
-      <w:r>
-        <w:t xml:space="preserve"> </w:t>
+        <w:t xml:space="preserve"> Herbicide </w:t>
       </w:r>
       <w:r>
         <w:t>Brand</w:t>
@@ -510,19 +485,7 @@
         </w:numPr>
       </w:pPr>
       <w:r>
-        <w:t xml:space="preserve">Draw new </w:t>
-      </w:r>
-      <w:r>
-        <w:t xml:space="preserve">weed treatment area polygons and </w:t>
-      </w:r>
-      <w:r>
-        <w:t xml:space="preserve">input attribute </w:t>
-      </w:r>
-      <w:r>
-        <w:t>information</w:t>
-      </w:r>
-      <w:r>
-        <w:t xml:space="preserve"> which will update a web service hosted by the CPW Resource Stewardship office.</w:t>
+        <w:t>Draw new weed treatment area polygons and input attribute information which will update a web service hosted by the CPW Resource Stewardship office.</w:t>
       </w:r>
     </w:p>
     <w:p>
@@ -898,8 +861,6 @@
       <w:r>
         <w:t>the web map over time or continue to be maintained by the parks.</w:t>
       </w:r>
-      <w:bookmarkStart w:id="0" w:name="_GoBack"/>
-      <w:bookmarkEnd w:id="0"/>
     </w:p>
     <w:sectPr>
       <w:pgSz w:w="12240" w:h="15840"/>

</xml_diff>

<commit_message>
add layer list toggle in place of legend
decided to remove legend widget and replace with laye list to toggle visible layers on and off.  Will add generic weeds layer to the map (maintain CPW data privacy by generating false data for test).
</commit_message>
<xml_diff>
--- a/Documentation/CPW_WeedsTrtment_WebMap_UseCases.docx
+++ b/Documentation/CPW_WeedsTrtment_WebMap_UseCases.docx
@@ -3,8 +3,6 @@
 <w:document xmlns:wpc="http://schemas.microsoft.com/office/word/2010/wordprocessingCanvas" xmlns:cx="http://schemas.microsoft.com/office/drawing/2014/chartex" xmlns:cx1="http://schemas.microsoft.com/office/drawing/2015/9/8/chartex" xmlns:cx2="http://schemas.microsoft.com/office/drawing/2015/10/21/chartex" xmlns:cx3="http://schemas.microsoft.com/office/drawing/2016/5/9/chartex" xmlns:cx4="http://schemas.microsoft.com/office/drawing/2016/5/10/chartex" xmlns:cx5="http://schemas.microsoft.com/office/drawing/2016/5/11/chartex" xmlns:cx6="http://schemas.microsoft.com/office/drawing/2016/5/12/chartex" xmlns:cx7="http://schemas.microsoft.com/office/drawing/2016/5/13/chartex" xmlns:cx8="http://schemas.microsoft.com/office/drawing/2016/5/14/chartex" xmlns:mc="http://schemas.openxmlformats.org/markup-compatibility/2006" xmlns:aink="http://schemas.microsoft.com/office/drawing/2016/ink" xmlns:am3d="http://schemas.microsoft.com/office/drawing/2017/model3d" xmlns:o="urn:schemas-microsoft-com:office:office" xmlns:r="http://schemas.openxmlformats.org/officeDocument/2006/relationships" xmlns:m="http://schemas.openxmlformats.org/officeDocument/2006/math" xmlns:v="urn:schemas-microsoft-com:vml" xmlns:wp14="http://schemas.microsoft.com/office/word/2010/wordprocessingDrawing" xmlns:wp="http://schemas.openxmlformats.org/drawingml/2006/wordprocessingDrawing" xmlns:w10="urn:schemas-microsoft-com:office:word" xmlns:w="http://schemas.openxmlformats.org/wordprocessingml/2006/main" xmlns:w14="http://schemas.microsoft.com/office/word/2010/wordml" xmlns:w15="http://schemas.microsoft.com/office/word/2012/wordml" xmlns:w16cid="http://schemas.microsoft.com/office/word/2016/wordml/cid" xmlns:w16se="http://schemas.microsoft.com/office/word/2015/wordml/symex" xmlns:wpg="http://schemas.microsoft.com/office/word/2010/wordprocessingGroup" xmlns:wpi="http://schemas.microsoft.com/office/word/2010/wordprocessingInk" xmlns:wne="http://schemas.microsoft.com/office/word/2006/wordml" xmlns:wps="http://schemas.microsoft.com/office/word/2010/wordprocessingShape" mc:Ignorable="w14 w15 w16se w16cid wp14">
   <w:body>
     <w:p>
-      <w:bookmarkStart w:id="0" w:name="_GoBack"/>
-      <w:bookmarkEnd w:id="0"/>
       <w:r>
         <w:t>Steve Williams</w:t>
       </w:r>
@@ -25,6 +23,245 @@
       </w:r>
     </w:p>
     <w:p/>
+    <w:p>
+      <w:r>
+        <w:rPr>
+          <w:u w:val="single"/>
+        </w:rPr>
+        <w:t>Audience:</w:t>
+      </w:r>
+      <w:r>
+        <w:t xml:space="preserve"> CPW State Park Managers</w:t>
+      </w:r>
+      <w:r>
+        <w:t>, CPW State Park Resources Technicians, noxious weed management contractors engaged by the parks, CPW Natural Resource Stewardship office staff</w:t>
+      </w:r>
+    </w:p>
+    <w:p>
+      <w:pPr>
+        <w:rPr>
+          <w:u w:val="single"/>
+        </w:rPr>
+      </w:pPr>
+    </w:p>
+    <w:p>
+      <w:r>
+        <w:rPr>
+          <w:u w:val="single"/>
+        </w:rPr>
+        <w:t>Audience Size:</w:t>
+      </w:r>
+      <w:r>
+        <w:t xml:space="preserve"> 126-200</w:t>
+      </w:r>
+    </w:p>
+    <w:p/>
+    <w:p>
+      <w:pPr>
+        <w:rPr>
+          <w:u w:val="single"/>
+        </w:rPr>
+      </w:pPr>
+      <w:r>
+        <w:rPr>
+          <w:u w:val="single"/>
+        </w:rPr>
+        <w:t>Application Needs</w:t>
+      </w:r>
+      <w:r>
+        <w:rPr>
+          <w:u w:val="single"/>
+        </w:rPr>
+        <w:t xml:space="preserve">:  </w:t>
+      </w:r>
+    </w:p>
+    <w:p>
+      <w:pPr>
+        <w:pStyle w:val="ListParagraph"/>
+        <w:numPr>
+          <w:ilvl w:val="0"/>
+          <w:numId w:val="3"/>
+        </w:numPr>
+      </w:pPr>
+      <w:r>
+        <w:t xml:space="preserve">Easily locate </w:t>
+      </w:r>
+      <w:r>
+        <w:t>park</w:t>
+      </w:r>
+      <w:r>
+        <w:t xml:space="preserve"> of interest - search</w:t>
+      </w:r>
+    </w:p>
+    <w:p>
+      <w:pPr>
+        <w:pStyle w:val="ListParagraph"/>
+        <w:numPr>
+          <w:ilvl w:val="0"/>
+          <w:numId w:val="3"/>
+        </w:numPr>
+      </w:pPr>
+      <w:r>
+        <w:t xml:space="preserve">View existing invasive plant treatment </w:t>
+      </w:r>
+      <w:r>
+        <w:t>data</w:t>
+      </w:r>
+    </w:p>
+    <w:p>
+      <w:pPr>
+        <w:pStyle w:val="ListParagraph"/>
+        <w:numPr>
+          <w:ilvl w:val="1"/>
+          <w:numId w:val="3"/>
+        </w:numPr>
+      </w:pPr>
+      <w:r>
+        <w:t>Easily distinguish different treatment types at a glance – symbology</w:t>
+      </w:r>
+    </w:p>
+    <w:p>
+      <w:pPr>
+        <w:pStyle w:val="ListParagraph"/>
+        <w:numPr>
+          <w:ilvl w:val="1"/>
+          <w:numId w:val="3"/>
+        </w:numPr>
+      </w:pPr>
+      <w:r>
+        <w:t>View details of treatment record – inspect attributes via popup</w:t>
+      </w:r>
+    </w:p>
+    <w:p>
+      <w:pPr>
+        <w:pStyle w:val="ListParagraph"/>
+        <w:numPr>
+          <w:ilvl w:val="0"/>
+          <w:numId w:val="3"/>
+        </w:numPr>
+      </w:pPr>
+      <w:r>
+        <w:t>Inspect context of treatment</w:t>
+      </w:r>
+    </w:p>
+    <w:p>
+      <w:pPr>
+        <w:pStyle w:val="ListParagraph"/>
+        <w:numPr>
+          <w:ilvl w:val="1"/>
+          <w:numId w:val="3"/>
+        </w:numPr>
+      </w:pPr>
+      <w:r>
+        <w:t>Spatial context - vegetative community, terrain,</w:t>
+      </w:r>
+      <w:r>
+        <w:t xml:space="preserve"> water bodies</w:t>
+      </w:r>
+      <w:r>
+        <w:t xml:space="preserve"> etc</w:t>
+      </w:r>
+      <w:r>
+        <w:t>.</w:t>
+      </w:r>
+      <w:r>
+        <w:t xml:space="preserve"> via different background imagery</w:t>
+      </w:r>
+    </w:p>
+    <w:p>
+      <w:pPr>
+        <w:pStyle w:val="ListParagraph"/>
+        <w:numPr>
+          <w:ilvl w:val="1"/>
+          <w:numId w:val="3"/>
+        </w:numPr>
+      </w:pPr>
+      <w:r>
+        <w:t xml:space="preserve">Infrastructure/usage context -  </w:t>
+      </w:r>
+      <w:r>
+        <w:t xml:space="preserve">surrounding park </w:t>
+      </w:r>
+      <w:r>
+        <w:t xml:space="preserve">public use </w:t>
+      </w:r>
+      <w:r>
+        <w:t>facilities, roads, and trails</w:t>
+      </w:r>
+    </w:p>
+    <w:p>
+      <w:pPr>
+        <w:pStyle w:val="ListParagraph"/>
+        <w:numPr>
+          <w:ilvl w:val="1"/>
+          <w:numId w:val="3"/>
+        </w:numPr>
+      </w:pPr>
+      <w:r>
+        <w:t>Map set context – ½ mile index grid that correspond to larger scale/small extent maps</w:t>
+      </w:r>
+    </w:p>
+    <w:p>
+      <w:pPr>
+        <w:pStyle w:val="ListParagraph"/>
+        <w:numPr>
+          <w:ilvl w:val="0"/>
+          <w:numId w:val="3"/>
+        </w:numPr>
+      </w:pPr>
+      <w:r>
+        <w:t>Create/edit/delete invasive plant treatment polygon features and attributes</w:t>
+      </w:r>
+      <w:r>
+        <w:t xml:space="preserve"> – via editor</w:t>
+      </w:r>
+    </w:p>
+    <w:p>
+      <w:pPr>
+        <w:pStyle w:val="ListParagraph"/>
+        <w:numPr>
+          <w:ilvl w:val="1"/>
+          <w:numId w:val="3"/>
+        </w:numPr>
+      </w:pPr>
+      <w:r>
+        <w:t>Create new features</w:t>
+      </w:r>
+      <w:r>
+        <w:t xml:space="preserve"> and attributes</w:t>
+      </w:r>
+    </w:p>
+    <w:p>
+      <w:pPr>
+        <w:pStyle w:val="ListParagraph"/>
+        <w:numPr>
+          <w:ilvl w:val="1"/>
+          <w:numId w:val="3"/>
+        </w:numPr>
+      </w:pPr>
+      <w:r>
+        <w:t>Edit vertices</w:t>
+      </w:r>
+    </w:p>
+    <w:p>
+      <w:pPr>
+        <w:pStyle w:val="ListParagraph"/>
+        <w:numPr>
+          <w:ilvl w:val="1"/>
+          <w:numId w:val="3"/>
+        </w:numPr>
+      </w:pPr>
+      <w:r>
+        <w:t>Edit attributes</w:t>
+      </w:r>
+    </w:p>
+    <w:p>
+      <w:pPr>
+        <w:rPr>
+          <w:u w:val="single"/>
+        </w:rPr>
+      </w:pPr>
+    </w:p>
     <w:p>
       <w:pPr>
         <w:rPr>
@@ -41,23 +278,36 @@
         <w:rPr>
           <w:u w:val="single"/>
         </w:rPr>
-        <w:t xml:space="preserve"> 1:</w:t>
+        <w:t xml:space="preserve"> 1</w:t>
+      </w:r>
+      <w:r>
+        <w:rPr>
+          <w:u w:val="single"/>
+        </w:rPr>
+        <w:t xml:space="preserve"> - Park Side:</w:t>
       </w:r>
     </w:p>
     <w:p/>
     <w:p>
       <w:r>
+        <w:t xml:space="preserve">This web mapping application will provide the CPW </w:t>
+      </w:r>
+      <w:r>
+        <w:t>State Park staff and third parties engaged by the Park in invasive plant management</w:t>
+      </w:r>
+      <w:r>
+        <w:t xml:space="preserve"> with the following benefits:</w:t>
+      </w:r>
+    </w:p>
+    <w:p/>
+    <w:p>
+      <w:r>
         <w:t>Park managers, technicians, and contractors will be able to:</w:t>
       </w:r>
     </w:p>
     <w:p>
       <w:pPr>
         <w:pStyle w:val="ListParagraph"/>
-      </w:pPr>
-    </w:p>
-    <w:p>
-      <w:pPr>
-        <w:pStyle w:val="ListParagraph"/>
         <w:numPr>
           <w:ilvl w:val="0"/>
           <w:numId w:val="1"/>
@@ -256,6 +506,7 @@
         </w:numPr>
       </w:pPr>
       <w:r>
+        <w:lastRenderedPageBreak/>
         <w:t>Equipment</w:t>
       </w:r>
       <w:r>
@@ -485,8 +736,80 @@
         </w:numPr>
       </w:pPr>
       <w:r>
+        <w:t xml:space="preserve">Plan future invasive plant management activities to avoid spatial and temporal overlap for </w:t>
+      </w:r>
+      <w:r>
+        <w:t>legal/herbicide label compliance and efficient use of materials and time.</w:t>
+      </w:r>
+    </w:p>
+    <w:p>
+      <w:pPr>
+        <w:pStyle w:val="ListParagraph"/>
+      </w:pPr>
+    </w:p>
+    <w:p>
+      <w:pPr>
+        <w:pStyle w:val="ListParagraph"/>
+        <w:numPr>
+          <w:ilvl w:val="0"/>
+          <w:numId w:val="1"/>
+        </w:numPr>
+      </w:pPr>
+      <w:r>
+        <w:t>Determine areas where signage should be posted to inform public notification and for interpretation</w:t>
+      </w:r>
+    </w:p>
+    <w:p/>
+    <w:p>
+      <w:pPr>
+        <w:pStyle w:val="ListParagraph"/>
+        <w:numPr>
+          <w:ilvl w:val="0"/>
+          <w:numId w:val="1"/>
+        </w:numPr>
+      </w:pPr>
+      <w:r>
+        <w:t>Monitor treated populations for efficacy</w:t>
+      </w:r>
+    </w:p>
+    <w:p>
+      <w:pPr>
+        <w:pStyle w:val="ListParagraph"/>
+      </w:pPr>
+    </w:p>
+    <w:p>
+      <w:pPr>
+        <w:pStyle w:val="ListParagraph"/>
+        <w:numPr>
+          <w:ilvl w:val="0"/>
+          <w:numId w:val="1"/>
+        </w:numPr>
+      </w:pPr>
+      <w:r>
+        <w:t>Investigate potential problems caused by invasive treatment activities.</w:t>
+      </w:r>
+      <w:bookmarkStart w:id="0" w:name="_GoBack"/>
+      <w:bookmarkEnd w:id="0"/>
+    </w:p>
+    <w:p>
+      <w:pPr>
+        <w:pStyle w:val="ListParagraph"/>
+      </w:pPr>
+    </w:p>
+    <w:p>
+      <w:pPr>
+        <w:pStyle w:val="ListParagraph"/>
+        <w:numPr>
+          <w:ilvl w:val="0"/>
+          <w:numId w:val="1"/>
+        </w:numPr>
+      </w:pPr>
+      <w:r>
         <w:t>Draw new weed treatment area polygons and input attribute information which will update a web service hosted by the CPW Resource Stewardship office.</w:t>
       </w:r>
+      <w:r>
+        <w:t xml:space="preserve">  This will allow for use of record data via a map that does not have to be maintained by park staff.</w:t>
+      </w:r>
     </w:p>
     <w:p>
       <w:pPr>
@@ -593,139 +916,139 @@
         </w:numPr>
       </w:pPr>
       <w:r>
+        <w:t xml:space="preserve">Contractor Phone </w:t>
+      </w:r>
+    </w:p>
+    <w:p>
+      <w:pPr>
+        <w:pStyle w:val="ListParagraph"/>
+        <w:numPr>
+          <w:ilvl w:val="1"/>
+          <w:numId w:val="1"/>
+        </w:numPr>
+      </w:pPr>
+      <w:r>
+        <w:t xml:space="preserve">Treatment Method </w:t>
+      </w:r>
+    </w:p>
+    <w:p>
+      <w:pPr>
+        <w:pStyle w:val="ListParagraph"/>
+        <w:numPr>
+          <w:ilvl w:val="1"/>
+          <w:numId w:val="1"/>
+        </w:numPr>
+      </w:pPr>
+      <w:r>
+        <w:t>Target Species</w:t>
+      </w:r>
+    </w:p>
+    <w:p>
+      <w:pPr>
+        <w:pStyle w:val="ListParagraph"/>
+        <w:numPr>
+          <w:ilvl w:val="1"/>
+          <w:numId w:val="1"/>
+        </w:numPr>
+      </w:pPr>
+      <w:r>
+        <w:t xml:space="preserve">Application Pattern </w:t>
+      </w:r>
+    </w:p>
+    <w:p>
+      <w:pPr>
+        <w:pStyle w:val="ListParagraph"/>
+        <w:numPr>
+          <w:ilvl w:val="1"/>
+          <w:numId w:val="1"/>
+        </w:numPr>
+      </w:pPr>
+      <w:r>
+        <w:t xml:space="preserve">Equipment Used </w:t>
+      </w:r>
+    </w:p>
+    <w:p>
+      <w:pPr>
+        <w:pStyle w:val="ListParagraph"/>
+        <w:numPr>
+          <w:ilvl w:val="1"/>
+          <w:numId w:val="1"/>
+        </w:numPr>
+      </w:pPr>
+      <w:r>
+        <w:t xml:space="preserve">Primary Herbicide Chemical </w:t>
+      </w:r>
+    </w:p>
+    <w:p>
+      <w:pPr>
+        <w:pStyle w:val="ListParagraph"/>
+        <w:numPr>
+          <w:ilvl w:val="1"/>
+          <w:numId w:val="1"/>
+        </w:numPr>
+      </w:pPr>
+      <w:r>
+        <w:t>Primary Herbicide Brand Name</w:t>
+      </w:r>
+    </w:p>
+    <w:p>
+      <w:pPr>
+        <w:pStyle w:val="ListParagraph"/>
+        <w:numPr>
+          <w:ilvl w:val="1"/>
+          <w:numId w:val="1"/>
+        </w:numPr>
+      </w:pPr>
+      <w:r>
+        <w:t>Primary Herbicide Chemical Oz/Acre</w:t>
+      </w:r>
+    </w:p>
+    <w:p>
+      <w:pPr>
+        <w:pStyle w:val="ListParagraph"/>
+        <w:numPr>
+          <w:ilvl w:val="1"/>
+          <w:numId w:val="1"/>
+        </w:numPr>
+      </w:pPr>
+      <w:r>
+        <w:t xml:space="preserve">Secondary Herbicide Chemical </w:t>
+      </w:r>
+    </w:p>
+    <w:p>
+      <w:pPr>
+        <w:pStyle w:val="ListParagraph"/>
+        <w:numPr>
+          <w:ilvl w:val="1"/>
+          <w:numId w:val="1"/>
+        </w:numPr>
+      </w:pPr>
+      <w:r>
+        <w:t>Secondary Herbicide Brand Name</w:t>
+      </w:r>
+    </w:p>
+    <w:p>
+      <w:pPr>
+        <w:pStyle w:val="ListParagraph"/>
+        <w:numPr>
+          <w:ilvl w:val="1"/>
+          <w:numId w:val="1"/>
+        </w:numPr>
+      </w:pPr>
+      <w:r>
+        <w:t xml:space="preserve">Secondary Herbicide Chemical Oz Per Acre </w:t>
+      </w:r>
+    </w:p>
+    <w:p>
+      <w:pPr>
+        <w:pStyle w:val="ListParagraph"/>
+        <w:numPr>
+          <w:ilvl w:val="1"/>
+          <w:numId w:val="1"/>
+        </w:numPr>
+      </w:pPr>
+      <w:r>
         <w:lastRenderedPageBreak/>
-        <w:t xml:space="preserve">Contractor Phone </w:t>
-      </w:r>
-    </w:p>
-    <w:p>
-      <w:pPr>
-        <w:pStyle w:val="ListParagraph"/>
-        <w:numPr>
-          <w:ilvl w:val="1"/>
-          <w:numId w:val="1"/>
-        </w:numPr>
-      </w:pPr>
-      <w:r>
-        <w:t xml:space="preserve">Treatment Method </w:t>
-      </w:r>
-    </w:p>
-    <w:p>
-      <w:pPr>
-        <w:pStyle w:val="ListParagraph"/>
-        <w:numPr>
-          <w:ilvl w:val="1"/>
-          <w:numId w:val="1"/>
-        </w:numPr>
-      </w:pPr>
-      <w:r>
-        <w:t>Target Species</w:t>
-      </w:r>
-    </w:p>
-    <w:p>
-      <w:pPr>
-        <w:pStyle w:val="ListParagraph"/>
-        <w:numPr>
-          <w:ilvl w:val="1"/>
-          <w:numId w:val="1"/>
-        </w:numPr>
-      </w:pPr>
-      <w:r>
-        <w:t xml:space="preserve">Application Pattern </w:t>
-      </w:r>
-    </w:p>
-    <w:p>
-      <w:pPr>
-        <w:pStyle w:val="ListParagraph"/>
-        <w:numPr>
-          <w:ilvl w:val="1"/>
-          <w:numId w:val="1"/>
-        </w:numPr>
-      </w:pPr>
-      <w:r>
-        <w:t xml:space="preserve">Equipment Used </w:t>
-      </w:r>
-    </w:p>
-    <w:p>
-      <w:pPr>
-        <w:pStyle w:val="ListParagraph"/>
-        <w:numPr>
-          <w:ilvl w:val="1"/>
-          <w:numId w:val="1"/>
-        </w:numPr>
-      </w:pPr>
-      <w:r>
-        <w:t xml:space="preserve">Primary Herbicide Chemical </w:t>
-      </w:r>
-    </w:p>
-    <w:p>
-      <w:pPr>
-        <w:pStyle w:val="ListParagraph"/>
-        <w:numPr>
-          <w:ilvl w:val="1"/>
-          <w:numId w:val="1"/>
-        </w:numPr>
-      </w:pPr>
-      <w:r>
-        <w:t>Primary Herbicide Brand Name</w:t>
-      </w:r>
-    </w:p>
-    <w:p>
-      <w:pPr>
-        <w:pStyle w:val="ListParagraph"/>
-        <w:numPr>
-          <w:ilvl w:val="1"/>
-          <w:numId w:val="1"/>
-        </w:numPr>
-      </w:pPr>
-      <w:r>
-        <w:t>Primary Herbicide Chemical Oz/Acre</w:t>
-      </w:r>
-    </w:p>
-    <w:p>
-      <w:pPr>
-        <w:pStyle w:val="ListParagraph"/>
-        <w:numPr>
-          <w:ilvl w:val="1"/>
-          <w:numId w:val="1"/>
-        </w:numPr>
-      </w:pPr>
-      <w:r>
-        <w:t xml:space="preserve">Secondary Herbicide Chemical </w:t>
-      </w:r>
-    </w:p>
-    <w:p>
-      <w:pPr>
-        <w:pStyle w:val="ListParagraph"/>
-        <w:numPr>
-          <w:ilvl w:val="1"/>
-          <w:numId w:val="1"/>
-        </w:numPr>
-      </w:pPr>
-      <w:r>
-        <w:t>Secondary Herbicide Brand Name</w:t>
-      </w:r>
-    </w:p>
-    <w:p>
-      <w:pPr>
-        <w:pStyle w:val="ListParagraph"/>
-        <w:numPr>
-          <w:ilvl w:val="1"/>
-          <w:numId w:val="1"/>
-        </w:numPr>
-      </w:pPr>
-      <w:r>
-        <w:t xml:space="preserve">Secondary Herbicide Chemical Oz Per Acre </w:t>
-      </w:r>
-    </w:p>
-    <w:p>
-      <w:pPr>
-        <w:pStyle w:val="ListParagraph"/>
-        <w:numPr>
-          <w:ilvl w:val="1"/>
-          <w:numId w:val="1"/>
-        </w:numPr>
-      </w:pPr>
-      <w:r>
         <w:t xml:space="preserve">EPA Reg Number </w:t>
       </w:r>
     </w:p>
@@ -772,9 +1095,60 @@
     </w:p>
     <w:p>
       <w:pPr>
-        <w:pStyle w:val="ListParagraph"/>
-        <w:ind w:left="360"/>
-      </w:pPr>
+        <w:rPr>
+          <w:u w:val="single"/>
+        </w:rPr>
+      </w:pPr>
+      <w:r>
+        <w:rPr>
+          <w:u w:val="single"/>
+        </w:rPr>
+        <w:t>Uses Case</w:t>
+      </w:r>
+      <w:r>
+        <w:rPr>
+          <w:u w:val="single"/>
+        </w:rPr>
+        <w:t xml:space="preserve"> </w:t>
+      </w:r>
+      <w:r>
+        <w:rPr>
+          <w:u w:val="single"/>
+        </w:rPr>
+        <w:t>2</w:t>
+      </w:r>
+      <w:r>
+        <w:rPr>
+          <w:u w:val="single"/>
+        </w:rPr>
+        <w:t xml:space="preserve"> </w:t>
+      </w:r>
+      <w:r>
+        <w:rPr>
+          <w:u w:val="single"/>
+        </w:rPr>
+        <w:t>–</w:t>
+      </w:r>
+      <w:r>
+        <w:rPr>
+          <w:u w:val="single"/>
+        </w:rPr>
+        <w:t xml:space="preserve"> </w:t>
+      </w:r>
+      <w:r>
+        <w:rPr>
+          <w:u w:val="single"/>
+        </w:rPr>
+        <w:t>Resource Stewardship Side</w:t>
+      </w:r>
+      <w:r>
+        <w:rPr>
+          <w:u w:val="single"/>
+        </w:rPr>
+        <w:t>:</w:t>
+      </w:r>
+    </w:p>
+    <w:p>
       <w:r>
         <w:t>This web mapping application will provide the CPW Resource stewardship office with the following benefits:</w:t>
       </w:r>
@@ -961,6 +1335,92 @@
     </w:lvl>
   </w:abstractNum>
   <w:abstractNum w:abstractNumId="1" w15:restartNumberingAfterBreak="0">
+    <w:nsid w:val="091B7A54"/>
+    <w:multiLevelType w:val="hybridMultilevel"/>
+    <w:tmpl w:val="85161B6C"/>
+    <w:lvl w:ilvl="0" w:tplc="0409000F">
+      <w:start w:val="1"/>
+      <w:numFmt w:val="decimal"/>
+      <w:lvlText w:val="%1."/>
+      <w:lvlJc w:val="left"/>
+      <w:pPr>
+        <w:ind w:left="720" w:hanging="360"/>
+      </w:pPr>
+    </w:lvl>
+    <w:lvl w:ilvl="1" w:tplc="04090019">
+      <w:start w:val="1"/>
+      <w:numFmt w:val="lowerLetter"/>
+      <w:lvlText w:val="%2."/>
+      <w:lvlJc w:val="left"/>
+      <w:pPr>
+        <w:ind w:left="1440" w:hanging="360"/>
+      </w:pPr>
+    </w:lvl>
+    <w:lvl w:ilvl="2" w:tplc="0409001B" w:tentative="1">
+      <w:start w:val="1"/>
+      <w:numFmt w:val="lowerRoman"/>
+      <w:lvlText w:val="%3."/>
+      <w:lvlJc w:val="right"/>
+      <w:pPr>
+        <w:ind w:left="2160" w:hanging="180"/>
+      </w:pPr>
+    </w:lvl>
+    <w:lvl w:ilvl="3" w:tplc="0409000F" w:tentative="1">
+      <w:start w:val="1"/>
+      <w:numFmt w:val="decimal"/>
+      <w:lvlText w:val="%4."/>
+      <w:lvlJc w:val="left"/>
+      <w:pPr>
+        <w:ind w:left="2880" w:hanging="360"/>
+      </w:pPr>
+    </w:lvl>
+    <w:lvl w:ilvl="4" w:tplc="04090019" w:tentative="1">
+      <w:start w:val="1"/>
+      <w:numFmt w:val="lowerLetter"/>
+      <w:lvlText w:val="%5."/>
+      <w:lvlJc w:val="left"/>
+      <w:pPr>
+        <w:ind w:left="3600" w:hanging="360"/>
+      </w:pPr>
+    </w:lvl>
+    <w:lvl w:ilvl="5" w:tplc="0409001B" w:tentative="1">
+      <w:start w:val="1"/>
+      <w:numFmt w:val="lowerRoman"/>
+      <w:lvlText w:val="%6."/>
+      <w:lvlJc w:val="right"/>
+      <w:pPr>
+        <w:ind w:left="4320" w:hanging="180"/>
+      </w:pPr>
+    </w:lvl>
+    <w:lvl w:ilvl="6" w:tplc="0409000F" w:tentative="1">
+      <w:start w:val="1"/>
+      <w:numFmt w:val="decimal"/>
+      <w:lvlText w:val="%7."/>
+      <w:lvlJc w:val="left"/>
+      <w:pPr>
+        <w:ind w:left="5040" w:hanging="360"/>
+      </w:pPr>
+    </w:lvl>
+    <w:lvl w:ilvl="7" w:tplc="04090019" w:tentative="1">
+      <w:start w:val="1"/>
+      <w:numFmt w:val="lowerLetter"/>
+      <w:lvlText w:val="%8."/>
+      <w:lvlJc w:val="left"/>
+      <w:pPr>
+        <w:ind w:left="5760" w:hanging="360"/>
+      </w:pPr>
+    </w:lvl>
+    <w:lvl w:ilvl="8" w:tplc="0409001B" w:tentative="1">
+      <w:start w:val="1"/>
+      <w:numFmt w:val="lowerRoman"/>
+      <w:lvlText w:val="%9."/>
+      <w:lvlJc w:val="right"/>
+      <w:pPr>
+        <w:ind w:left="6480" w:hanging="180"/>
+      </w:pPr>
+    </w:lvl>
+  </w:abstractNum>
+  <w:abstractNum w:abstractNumId="2" w15:restartNumberingAfterBreak="0">
     <w:nsid w:val="73DF01FB"/>
     <w:multiLevelType w:val="hybridMultilevel"/>
     <w:tmpl w:val="4BECEA00"/>
@@ -1047,10 +1507,13 @@
     </w:lvl>
   </w:abstractNum>
   <w:num w:numId="1">
-    <w:abstractNumId w:val="1"/>
+    <w:abstractNumId w:val="2"/>
   </w:num>
   <w:num w:numId="2">
     <w:abstractNumId w:val="0"/>
+  </w:num>
+  <w:num w:numId="3">
+    <w:abstractNumId w:val="1"/>
   </w:num>
 </w:numbering>
 </file>

</xml_diff>